<commit_message>
GGD, Logboek, Ontwikkelomgeving, Overdrachtsdocument
</commit_message>
<xml_diff>
--- a/Documenten/Logboek Gamedevelopment.docx
+++ b/Documenten/Logboek Gamedevelopment.docx
@@ -25,13 +25,16 @@
         <w:tblLook w:val="0600" w:firstRow="0" w:lastRow="0" w:firstColumn="0" w:lastColumn="0" w:noHBand="1" w:noVBand="1"/>
       </w:tblPr>
       <w:tblGrid>
-        <w:gridCol w:w="4514"/>
-        <w:gridCol w:w="4515"/>
+        <w:gridCol w:w="1550"/>
+        <w:gridCol w:w="7479"/>
       </w:tblGrid>
       <w:tr>
+        <w:trPr>
+          <w:trHeight w:val="300"/>
+        </w:trPr>
         <w:tc>
           <w:tcPr>
-            <w:tcW w:w="4514" w:type="dxa"/>
+            <w:tcW w:w="1550" w:type="dxa"/>
             <w:shd w:val="clear" w:color="auto" w:fill="auto"/>
             <w:tcMar>
               <w:top w:w="100" w:type="dxa"/>
@@ -59,7 +62,7 @@
         </w:tc>
         <w:tc>
           <w:tcPr>
-            <w:tcW w:w="4514" w:type="dxa"/>
+            <w:tcW w:w="7479" w:type="dxa"/>
             <w:shd w:val="clear" w:color="auto" w:fill="auto"/>
             <w:tcMar>
               <w:top w:w="100" w:type="dxa"/>
@@ -168,6 +171,35 @@
               <w:spacing w:line="240" w:lineRule="auto"/>
             </w:pPr>
             <w:r>
+              <w:t>PlayerControllerScript en CameraFollowPlayerScript aangemaakt.</w:t>
+            </w:r>
+          </w:p>
+          <w:p>
+            <w:pPr>
+              <w:widowControl w:val="0"/>
+              <w:pBdr>
+                <w:top w:val="nil"/>
+                <w:left w:val="nil"/>
+                <w:bottom w:val="nil"/>
+                <w:right w:val="nil"/>
+                <w:between w:val="nil"/>
+              </w:pBdr>
+              <w:spacing w:line="240" w:lineRule="auto"/>
+            </w:pPr>
+          </w:p>
+          <w:p>
+            <w:pPr>
+              <w:widowControl w:val="0"/>
+              <w:pBdr>
+                <w:top w:val="nil"/>
+                <w:left w:val="nil"/>
+                <w:bottom w:val="nil"/>
+                <w:right w:val="nil"/>
+                <w:between w:val="nil"/>
+              </w:pBdr>
+              <w:spacing w:line="240" w:lineRule="auto"/>
+            </w:pPr>
+            <w:r>
               <w:t>Speler movement gemaakt en camera positie achter de speler gezet</w:t>
             </w:r>
             <w:r>
@@ -179,7 +211,7 @@
       <w:tr>
         <w:tc>
           <w:tcPr>
-            <w:tcW w:w="4514" w:type="dxa"/>
+            <w:tcW w:w="1550" w:type="dxa"/>
             <w:shd w:val="clear" w:color="auto" w:fill="auto"/>
             <w:tcMar>
               <w:top w:w="100" w:type="dxa"/>
@@ -200,11 +232,14 @@
               </w:pBdr>
               <w:spacing w:line="240" w:lineRule="auto"/>
             </w:pPr>
+            <w:r>
+              <w:t>22 april 2021</w:t>
+            </w:r>
           </w:p>
         </w:tc>
         <w:tc>
           <w:tcPr>
-            <w:tcW w:w="4514" w:type="dxa"/>
+            <w:tcW w:w="7479" w:type="dxa"/>
             <w:shd w:val="clear" w:color="auto" w:fill="auto"/>
             <w:tcMar>
               <w:top w:w="100" w:type="dxa"/>
@@ -225,13 +260,77 @@
               </w:pBdr>
               <w:spacing w:line="240" w:lineRule="auto"/>
             </w:pPr>
+            <w:r>
+              <w:t xml:space="preserve">Grond maken en proberen </w:t>
+            </w:r>
+            <w:r>
+              <w:t>de grond laten scrollen.</w:t>
+            </w:r>
+          </w:p>
+          <w:p>
+            <w:pPr>
+              <w:widowControl w:val="0"/>
+              <w:pBdr>
+                <w:top w:val="nil"/>
+                <w:left w:val="nil"/>
+                <w:bottom w:val="nil"/>
+                <w:right w:val="nil"/>
+                <w:between w:val="nil"/>
+              </w:pBdr>
+              <w:spacing w:line="240" w:lineRule="auto"/>
+            </w:pPr>
+          </w:p>
+          <w:p>
+            <w:pPr>
+              <w:widowControl w:val="0"/>
+              <w:pBdr>
+                <w:top w:val="nil"/>
+                <w:left w:val="nil"/>
+                <w:bottom w:val="nil"/>
+                <w:right w:val="nil"/>
+                <w:between w:val="nil"/>
+              </w:pBdr>
+              <w:spacing w:line="240" w:lineRule="auto"/>
+            </w:pPr>
+            <w:r>
+              <w:t>GroundRepeatScript en MoveBackScript aangemaakt.</w:t>
+            </w:r>
+          </w:p>
+          <w:p>
+            <w:pPr>
+              <w:widowControl w:val="0"/>
+              <w:pBdr>
+                <w:top w:val="nil"/>
+                <w:left w:val="nil"/>
+                <w:bottom w:val="nil"/>
+                <w:right w:val="nil"/>
+                <w:between w:val="nil"/>
+              </w:pBdr>
+              <w:spacing w:line="240" w:lineRule="auto"/>
+            </w:pPr>
+          </w:p>
+          <w:p>
+            <w:pPr>
+              <w:widowControl w:val="0"/>
+              <w:pBdr>
+                <w:top w:val="nil"/>
+                <w:left w:val="nil"/>
+                <w:bottom w:val="nil"/>
+                <w:right w:val="nil"/>
+                <w:between w:val="nil"/>
+              </w:pBdr>
+              <w:spacing w:line="240" w:lineRule="auto"/>
+            </w:pPr>
+            <w:r>
+              <w:t>Obstakel gemaakt.</w:t>
+            </w:r>
           </w:p>
         </w:tc>
       </w:tr>
       <w:tr>
         <w:tc>
           <w:tcPr>
-            <w:tcW w:w="4514" w:type="dxa"/>
+            <w:tcW w:w="1550" w:type="dxa"/>
             <w:shd w:val="clear" w:color="auto" w:fill="auto"/>
             <w:tcMar>
               <w:top w:w="100" w:type="dxa"/>
@@ -252,11 +351,59 @@
               </w:pBdr>
               <w:spacing w:line="240" w:lineRule="auto"/>
             </w:pPr>
+            <w:r>
+              <w:t>23 april 2021</w:t>
+            </w:r>
+          </w:p>
+          <w:p>
+            <w:pPr>
+              <w:widowControl w:val="0"/>
+              <w:pBdr>
+                <w:top w:val="nil"/>
+                <w:left w:val="nil"/>
+                <w:bottom w:val="nil"/>
+                <w:right w:val="nil"/>
+                <w:between w:val="nil"/>
+              </w:pBdr>
+              <w:spacing w:line="240" w:lineRule="auto"/>
+            </w:pPr>
+            <w:r>
+              <w:t>Test 14:00 uur</w:t>
+            </w:r>
+          </w:p>
+          <w:p>
+            <w:pPr>
+              <w:widowControl w:val="0"/>
+              <w:pBdr>
+                <w:top w:val="nil"/>
+                <w:left w:val="nil"/>
+                <w:bottom w:val="nil"/>
+                <w:right w:val="nil"/>
+                <w:between w:val="nil"/>
+              </w:pBdr>
+              <w:spacing w:line="240" w:lineRule="auto"/>
+            </w:pPr>
+          </w:p>
+          <w:p>
+            <w:pPr>
+              <w:widowControl w:val="0"/>
+              <w:pBdr>
+                <w:top w:val="nil"/>
+                <w:left w:val="nil"/>
+                <w:bottom w:val="nil"/>
+                <w:right w:val="nil"/>
+                <w:between w:val="nil"/>
+              </w:pBdr>
+              <w:spacing w:line="240" w:lineRule="auto"/>
+            </w:pPr>
+            <w:r>
+              <w:t>Fabian</w:t>
+            </w:r>
           </w:p>
         </w:tc>
         <w:tc>
           <w:tcPr>
-            <w:tcW w:w="4514" w:type="dxa"/>
+            <w:tcW w:w="7479" w:type="dxa"/>
             <w:shd w:val="clear" w:color="auto" w:fill="auto"/>
             <w:tcMar>
               <w:top w:w="100" w:type="dxa"/>
@@ -277,6 +424,1274 @@
               </w:pBdr>
               <w:spacing w:line="240" w:lineRule="auto"/>
             </w:pPr>
+            <w:r>
+              <w:t>Hij vindt dat de speler niet van de map af moest vallen.</w:t>
+            </w:r>
+          </w:p>
+          <w:p>
+            <w:pPr>
+              <w:widowControl w:val="0"/>
+              <w:pBdr>
+                <w:top w:val="nil"/>
+                <w:left w:val="nil"/>
+                <w:bottom w:val="nil"/>
+                <w:right w:val="nil"/>
+                <w:between w:val="nil"/>
+              </w:pBdr>
+              <w:spacing w:line="240" w:lineRule="auto"/>
+            </w:pPr>
+          </w:p>
+          <w:p>
+            <w:pPr>
+              <w:widowControl w:val="0"/>
+              <w:pBdr>
+                <w:top w:val="nil"/>
+                <w:left w:val="nil"/>
+                <w:bottom w:val="nil"/>
+                <w:right w:val="nil"/>
+                <w:between w:val="nil"/>
+              </w:pBdr>
+              <w:spacing w:line="240" w:lineRule="auto"/>
+            </w:pPr>
+            <w:r>
+              <w:t>Hij vindt ook dat de gem aangemaakt moest worden.</w:t>
+            </w:r>
+          </w:p>
+        </w:tc>
+      </w:tr>
+      <w:tr>
+        <w:tc>
+          <w:tcPr>
+            <w:tcW w:w="1550" w:type="dxa"/>
+            <w:shd w:val="clear" w:color="auto" w:fill="auto"/>
+            <w:tcMar>
+              <w:top w:w="100" w:type="dxa"/>
+              <w:left w:w="100" w:type="dxa"/>
+              <w:bottom w:w="100" w:type="dxa"/>
+              <w:right w:w="100" w:type="dxa"/>
+            </w:tcMar>
+          </w:tcPr>
+          <w:p>
+            <w:pPr>
+              <w:widowControl w:val="0"/>
+              <w:pBdr>
+                <w:top w:val="nil"/>
+                <w:left w:val="nil"/>
+                <w:bottom w:val="nil"/>
+                <w:right w:val="nil"/>
+                <w:between w:val="nil"/>
+              </w:pBdr>
+              <w:spacing w:line="240" w:lineRule="auto"/>
+            </w:pPr>
+            <w:r>
+              <w:t>23 april 2021</w:t>
+            </w:r>
+          </w:p>
+        </w:tc>
+        <w:tc>
+          <w:tcPr>
+            <w:tcW w:w="7479" w:type="dxa"/>
+            <w:shd w:val="clear" w:color="auto" w:fill="auto"/>
+            <w:tcMar>
+              <w:top w:w="100" w:type="dxa"/>
+              <w:left w:w="100" w:type="dxa"/>
+              <w:bottom w:w="100" w:type="dxa"/>
+              <w:right w:w="100" w:type="dxa"/>
+            </w:tcMar>
+          </w:tcPr>
+          <w:p>
+            <w:pPr>
+              <w:widowControl w:val="0"/>
+              <w:pBdr>
+                <w:top w:val="nil"/>
+                <w:left w:val="nil"/>
+                <w:bottom w:val="nil"/>
+                <w:right w:val="nil"/>
+                <w:between w:val="nil"/>
+              </w:pBdr>
+              <w:spacing w:line="240" w:lineRule="auto"/>
+            </w:pPr>
+            <w:r>
+              <w:t>Grond niet meer laten scrollen</w:t>
+            </w:r>
+            <w:r>
+              <w:t xml:space="preserve"> en dus de GroundRepeatScript verwijderd.</w:t>
+            </w:r>
+          </w:p>
+          <w:p>
+            <w:pPr>
+              <w:widowControl w:val="0"/>
+              <w:pBdr>
+                <w:top w:val="nil"/>
+                <w:left w:val="nil"/>
+                <w:bottom w:val="nil"/>
+                <w:right w:val="nil"/>
+                <w:between w:val="nil"/>
+              </w:pBdr>
+              <w:spacing w:line="240" w:lineRule="auto"/>
+            </w:pPr>
+          </w:p>
+          <w:p>
+            <w:pPr>
+              <w:widowControl w:val="0"/>
+              <w:pBdr>
+                <w:top w:val="nil"/>
+                <w:left w:val="nil"/>
+                <w:bottom w:val="nil"/>
+                <w:right w:val="nil"/>
+                <w:between w:val="nil"/>
+              </w:pBdr>
+              <w:spacing w:line="240" w:lineRule="auto"/>
+            </w:pPr>
+            <w:r>
+              <w:t>Spawnmanager maken voor de obstakel.</w:t>
+            </w:r>
+          </w:p>
+          <w:p>
+            <w:pPr>
+              <w:widowControl w:val="0"/>
+              <w:pBdr>
+                <w:top w:val="nil"/>
+                <w:left w:val="nil"/>
+                <w:bottom w:val="nil"/>
+                <w:right w:val="nil"/>
+                <w:between w:val="nil"/>
+              </w:pBdr>
+              <w:spacing w:line="240" w:lineRule="auto"/>
+            </w:pPr>
+          </w:p>
+          <w:p>
+            <w:pPr>
+              <w:widowControl w:val="0"/>
+              <w:pBdr>
+                <w:top w:val="nil"/>
+                <w:left w:val="nil"/>
+                <w:bottom w:val="nil"/>
+                <w:right w:val="nil"/>
+                <w:between w:val="nil"/>
+              </w:pBdr>
+              <w:spacing w:line="240" w:lineRule="auto"/>
+            </w:pPr>
+            <w:r>
+              <w:t>Playercontroller aangepast zodat de speler niet van de map valt.</w:t>
+            </w:r>
+          </w:p>
+        </w:tc>
+      </w:tr>
+      <w:tr>
+        <w:tc>
+          <w:tcPr>
+            <w:tcW w:w="1550" w:type="dxa"/>
+            <w:shd w:val="clear" w:color="auto" w:fill="auto"/>
+            <w:tcMar>
+              <w:top w:w="100" w:type="dxa"/>
+              <w:left w:w="100" w:type="dxa"/>
+              <w:bottom w:w="100" w:type="dxa"/>
+              <w:right w:w="100" w:type="dxa"/>
+            </w:tcMar>
+          </w:tcPr>
+          <w:p>
+            <w:pPr>
+              <w:widowControl w:val="0"/>
+              <w:pBdr>
+                <w:top w:val="nil"/>
+                <w:left w:val="nil"/>
+                <w:bottom w:val="nil"/>
+                <w:right w:val="nil"/>
+                <w:between w:val="nil"/>
+              </w:pBdr>
+              <w:spacing w:line="240" w:lineRule="auto"/>
+            </w:pPr>
+            <w:r>
+              <w:t>26 april 2021</w:t>
+            </w:r>
+          </w:p>
+        </w:tc>
+        <w:tc>
+          <w:tcPr>
+            <w:tcW w:w="7479" w:type="dxa"/>
+            <w:shd w:val="clear" w:color="auto" w:fill="auto"/>
+            <w:tcMar>
+              <w:top w:w="100" w:type="dxa"/>
+              <w:left w:w="100" w:type="dxa"/>
+              <w:bottom w:w="100" w:type="dxa"/>
+              <w:right w:w="100" w:type="dxa"/>
+            </w:tcMar>
+          </w:tcPr>
+          <w:p>
+            <w:pPr>
+              <w:widowControl w:val="0"/>
+              <w:pBdr>
+                <w:top w:val="nil"/>
+                <w:left w:val="nil"/>
+                <w:bottom w:val="nil"/>
+                <w:right w:val="nil"/>
+                <w:between w:val="nil"/>
+              </w:pBdr>
+              <w:spacing w:line="240" w:lineRule="auto"/>
+            </w:pPr>
+            <w:r>
+              <w:t>Logo geïmporteerd.</w:t>
+            </w:r>
+          </w:p>
+          <w:p>
+            <w:pPr>
+              <w:widowControl w:val="0"/>
+              <w:pBdr>
+                <w:top w:val="nil"/>
+                <w:left w:val="nil"/>
+                <w:bottom w:val="nil"/>
+                <w:right w:val="nil"/>
+                <w:between w:val="nil"/>
+              </w:pBdr>
+              <w:spacing w:line="240" w:lineRule="auto"/>
+            </w:pPr>
+          </w:p>
+          <w:p>
+            <w:pPr>
+              <w:widowControl w:val="0"/>
+              <w:pBdr>
+                <w:top w:val="nil"/>
+                <w:left w:val="nil"/>
+                <w:bottom w:val="nil"/>
+                <w:right w:val="nil"/>
+                <w:between w:val="nil"/>
+              </w:pBdr>
+              <w:spacing w:line="240" w:lineRule="auto"/>
+            </w:pPr>
+            <w:r>
+              <w:t>Logo, naam bedrijf en slogan in de game gezet</w:t>
+            </w:r>
+            <w:r>
+              <w:t xml:space="preserve"> met TextMeshPro</w:t>
+            </w:r>
+            <w:r>
+              <w:t>.</w:t>
+            </w:r>
+          </w:p>
+          <w:p>
+            <w:pPr>
+              <w:widowControl w:val="0"/>
+              <w:pBdr>
+                <w:top w:val="nil"/>
+                <w:left w:val="nil"/>
+                <w:bottom w:val="nil"/>
+                <w:right w:val="nil"/>
+                <w:between w:val="nil"/>
+              </w:pBdr>
+              <w:spacing w:line="240" w:lineRule="auto"/>
+            </w:pPr>
+          </w:p>
+          <w:p>
+            <w:pPr>
+              <w:widowControl w:val="0"/>
+              <w:pBdr>
+                <w:top w:val="nil"/>
+                <w:left w:val="nil"/>
+                <w:bottom w:val="nil"/>
+                <w:right w:val="nil"/>
+                <w:between w:val="nil"/>
+              </w:pBdr>
+              <w:spacing w:line="240" w:lineRule="auto"/>
+            </w:pPr>
+            <w:r>
+              <w:t>Materiaal gemaakt om de grond kleur te veranderen.</w:t>
+            </w:r>
+          </w:p>
+          <w:p>
+            <w:pPr>
+              <w:widowControl w:val="0"/>
+              <w:pBdr>
+                <w:top w:val="nil"/>
+                <w:left w:val="nil"/>
+                <w:bottom w:val="nil"/>
+                <w:right w:val="nil"/>
+                <w:between w:val="nil"/>
+              </w:pBdr>
+              <w:spacing w:line="240" w:lineRule="auto"/>
+            </w:pPr>
+          </w:p>
+          <w:p>
+            <w:pPr>
+              <w:widowControl w:val="0"/>
+              <w:pBdr>
+                <w:top w:val="nil"/>
+                <w:left w:val="nil"/>
+                <w:bottom w:val="nil"/>
+                <w:right w:val="nil"/>
+                <w:between w:val="nil"/>
+              </w:pBdr>
+              <w:spacing w:line="240" w:lineRule="auto"/>
+            </w:pPr>
+            <w:r>
+              <w:t>GameManagerScript aangemaakt</w:t>
+            </w:r>
+            <w:r>
+              <w:t xml:space="preserve"> en variabelen erin gemaakt</w:t>
+            </w:r>
+            <w:r>
+              <w:t>.</w:t>
+            </w:r>
+          </w:p>
+          <w:p>
+            <w:pPr>
+              <w:widowControl w:val="0"/>
+              <w:pBdr>
+                <w:top w:val="nil"/>
+                <w:left w:val="nil"/>
+                <w:bottom w:val="nil"/>
+                <w:right w:val="nil"/>
+                <w:between w:val="nil"/>
+              </w:pBdr>
+              <w:spacing w:line="240" w:lineRule="auto"/>
+            </w:pPr>
+          </w:p>
+        </w:tc>
+      </w:tr>
+      <w:tr>
+        <w:tc>
+          <w:tcPr>
+            <w:tcW w:w="1550" w:type="dxa"/>
+            <w:shd w:val="clear" w:color="auto" w:fill="auto"/>
+            <w:tcMar>
+              <w:top w:w="100" w:type="dxa"/>
+              <w:left w:w="100" w:type="dxa"/>
+              <w:bottom w:w="100" w:type="dxa"/>
+              <w:right w:w="100" w:type="dxa"/>
+            </w:tcMar>
+          </w:tcPr>
+          <w:p>
+            <w:pPr>
+              <w:widowControl w:val="0"/>
+              <w:pBdr>
+                <w:top w:val="nil"/>
+                <w:left w:val="nil"/>
+                <w:bottom w:val="nil"/>
+                <w:right w:val="nil"/>
+                <w:between w:val="nil"/>
+              </w:pBdr>
+              <w:spacing w:line="240" w:lineRule="auto"/>
+            </w:pPr>
+            <w:r>
+              <w:t>28 april 2021</w:t>
+            </w:r>
+          </w:p>
+        </w:tc>
+        <w:tc>
+          <w:tcPr>
+            <w:tcW w:w="7479" w:type="dxa"/>
+            <w:shd w:val="clear" w:color="auto" w:fill="auto"/>
+            <w:tcMar>
+              <w:top w:w="100" w:type="dxa"/>
+              <w:left w:w="100" w:type="dxa"/>
+              <w:bottom w:w="100" w:type="dxa"/>
+              <w:right w:w="100" w:type="dxa"/>
+            </w:tcMar>
+          </w:tcPr>
+          <w:p>
+            <w:pPr>
+              <w:widowControl w:val="0"/>
+              <w:pBdr>
+                <w:top w:val="nil"/>
+                <w:left w:val="nil"/>
+                <w:bottom w:val="nil"/>
+                <w:right w:val="nil"/>
+                <w:between w:val="nil"/>
+              </w:pBdr>
+              <w:spacing w:line="240" w:lineRule="auto"/>
+            </w:pPr>
+            <w:r>
+              <w:t>Verder aan GameManagerscript gewerkt.</w:t>
+            </w:r>
+          </w:p>
+          <w:p>
+            <w:pPr>
+              <w:widowControl w:val="0"/>
+              <w:pBdr>
+                <w:top w:val="nil"/>
+                <w:left w:val="nil"/>
+                <w:bottom w:val="nil"/>
+                <w:right w:val="nil"/>
+                <w:between w:val="nil"/>
+              </w:pBdr>
+              <w:spacing w:line="240" w:lineRule="auto"/>
+            </w:pPr>
+          </w:p>
+          <w:p>
+            <w:pPr>
+              <w:widowControl w:val="0"/>
+              <w:pBdr>
+                <w:top w:val="nil"/>
+                <w:left w:val="nil"/>
+                <w:bottom w:val="nil"/>
+                <w:right w:val="nil"/>
+                <w:between w:val="nil"/>
+              </w:pBdr>
+              <w:spacing w:line="240" w:lineRule="auto"/>
+            </w:pPr>
+            <w:r>
+              <w:t>Heb in de methodes gecodeerd om de restart button, game over tekst en title screen proberen tevoorschijn komen.</w:t>
+            </w:r>
+          </w:p>
+          <w:p>
+            <w:pPr>
+              <w:widowControl w:val="0"/>
+              <w:pBdr>
+                <w:top w:val="nil"/>
+                <w:left w:val="nil"/>
+                <w:bottom w:val="nil"/>
+                <w:right w:val="nil"/>
+                <w:between w:val="nil"/>
+              </w:pBdr>
+              <w:spacing w:line="240" w:lineRule="auto"/>
+            </w:pPr>
+          </w:p>
+          <w:p>
+            <w:pPr>
+              <w:widowControl w:val="0"/>
+              <w:pBdr>
+                <w:top w:val="nil"/>
+                <w:left w:val="nil"/>
+                <w:bottom w:val="nil"/>
+                <w:right w:val="nil"/>
+                <w:between w:val="nil"/>
+              </w:pBdr>
+              <w:spacing w:line="240" w:lineRule="auto"/>
+            </w:pPr>
+            <w:r>
+              <w:t>In unity zelf aan de restart knop gewerkt in de inspector.</w:t>
+            </w:r>
+          </w:p>
+        </w:tc>
+      </w:tr>
+      <w:tr>
+        <w:tc>
+          <w:tcPr>
+            <w:tcW w:w="1550" w:type="dxa"/>
+            <w:shd w:val="clear" w:color="auto" w:fill="auto"/>
+            <w:tcMar>
+              <w:top w:w="100" w:type="dxa"/>
+              <w:left w:w="100" w:type="dxa"/>
+              <w:bottom w:w="100" w:type="dxa"/>
+              <w:right w:w="100" w:type="dxa"/>
+            </w:tcMar>
+          </w:tcPr>
+          <w:p>
+            <w:pPr>
+              <w:widowControl w:val="0"/>
+              <w:pBdr>
+                <w:top w:val="nil"/>
+                <w:left w:val="nil"/>
+                <w:bottom w:val="nil"/>
+                <w:right w:val="nil"/>
+                <w:between w:val="nil"/>
+              </w:pBdr>
+              <w:spacing w:line="240" w:lineRule="auto"/>
+            </w:pPr>
+            <w:r>
+              <w:t>29 april 2021</w:t>
+            </w:r>
+          </w:p>
+        </w:tc>
+        <w:tc>
+          <w:tcPr>
+            <w:tcW w:w="7479" w:type="dxa"/>
+            <w:shd w:val="clear" w:color="auto" w:fill="auto"/>
+            <w:tcMar>
+              <w:top w:w="100" w:type="dxa"/>
+              <w:left w:w="100" w:type="dxa"/>
+              <w:bottom w:w="100" w:type="dxa"/>
+              <w:right w:w="100" w:type="dxa"/>
+            </w:tcMar>
+          </w:tcPr>
+          <w:p>
+            <w:pPr>
+              <w:widowControl w:val="0"/>
+              <w:pBdr>
+                <w:top w:val="nil"/>
+                <w:left w:val="nil"/>
+                <w:bottom w:val="nil"/>
+                <w:right w:val="nil"/>
+                <w:between w:val="nil"/>
+              </w:pBdr>
+              <w:spacing w:line="240" w:lineRule="auto"/>
+            </w:pPr>
+            <w:r>
+              <w:t>Geluideffect wanneer de speler tegen de obstakel tegen aankomt gemaakt.</w:t>
+            </w:r>
+          </w:p>
+          <w:p>
+            <w:pPr>
+              <w:widowControl w:val="0"/>
+              <w:pBdr>
+                <w:top w:val="nil"/>
+                <w:left w:val="nil"/>
+                <w:bottom w:val="nil"/>
+                <w:right w:val="nil"/>
+                <w:between w:val="nil"/>
+              </w:pBdr>
+              <w:spacing w:line="240" w:lineRule="auto"/>
+            </w:pPr>
+          </w:p>
+          <w:p>
+            <w:pPr>
+              <w:widowControl w:val="0"/>
+              <w:pBdr>
+                <w:top w:val="nil"/>
+                <w:left w:val="nil"/>
+                <w:bottom w:val="nil"/>
+                <w:right w:val="nil"/>
+                <w:between w:val="nil"/>
+              </w:pBdr>
+              <w:spacing w:line="240" w:lineRule="auto"/>
+            </w:pPr>
+            <w:r>
+              <w:t>Particle komt tevoorschijn als de speler tegen de obstakel komt.</w:t>
+            </w:r>
+          </w:p>
+        </w:tc>
+      </w:tr>
+      <w:tr>
+        <w:tc>
+          <w:tcPr>
+            <w:tcW w:w="1550" w:type="dxa"/>
+            <w:shd w:val="clear" w:color="auto" w:fill="auto"/>
+            <w:tcMar>
+              <w:top w:w="100" w:type="dxa"/>
+              <w:left w:w="100" w:type="dxa"/>
+              <w:bottom w:w="100" w:type="dxa"/>
+              <w:right w:w="100" w:type="dxa"/>
+            </w:tcMar>
+          </w:tcPr>
+          <w:p>
+            <w:pPr>
+              <w:widowControl w:val="0"/>
+              <w:pBdr>
+                <w:top w:val="nil"/>
+                <w:left w:val="nil"/>
+                <w:bottom w:val="nil"/>
+                <w:right w:val="nil"/>
+                <w:between w:val="nil"/>
+              </w:pBdr>
+              <w:spacing w:line="240" w:lineRule="auto"/>
+            </w:pPr>
+            <w:r>
+              <w:t xml:space="preserve">30 april </w:t>
+            </w:r>
+            <w:r>
+              <w:t>2021</w:t>
+            </w:r>
+          </w:p>
+        </w:tc>
+        <w:tc>
+          <w:tcPr>
+            <w:tcW w:w="7479" w:type="dxa"/>
+            <w:shd w:val="clear" w:color="auto" w:fill="auto"/>
+            <w:tcMar>
+              <w:top w:w="100" w:type="dxa"/>
+              <w:left w:w="100" w:type="dxa"/>
+              <w:bottom w:w="100" w:type="dxa"/>
+              <w:right w:w="100" w:type="dxa"/>
+            </w:tcMar>
+          </w:tcPr>
+          <w:p>
+            <w:pPr>
+              <w:widowControl w:val="0"/>
+              <w:pBdr>
+                <w:top w:val="nil"/>
+                <w:left w:val="nil"/>
+                <w:bottom w:val="nil"/>
+                <w:right w:val="nil"/>
+                <w:between w:val="nil"/>
+              </w:pBdr>
+              <w:spacing w:line="240" w:lineRule="auto"/>
+            </w:pPr>
+            <w:r>
+              <w:t>De spawnmanager nog proberen aan te passen.</w:t>
+            </w:r>
+          </w:p>
+          <w:p>
+            <w:pPr>
+              <w:widowControl w:val="0"/>
+              <w:pBdr>
+                <w:top w:val="nil"/>
+                <w:left w:val="nil"/>
+                <w:bottom w:val="nil"/>
+                <w:right w:val="nil"/>
+                <w:between w:val="nil"/>
+              </w:pBdr>
+              <w:spacing w:line="240" w:lineRule="auto"/>
+            </w:pPr>
+          </w:p>
+          <w:p>
+            <w:pPr>
+              <w:widowControl w:val="0"/>
+              <w:pBdr>
+                <w:top w:val="nil"/>
+                <w:left w:val="nil"/>
+                <w:bottom w:val="nil"/>
+                <w:right w:val="nil"/>
+                <w:between w:val="nil"/>
+              </w:pBdr>
+              <w:spacing w:line="240" w:lineRule="auto"/>
+            </w:pPr>
+            <w:r>
+              <w:lastRenderedPageBreak/>
+              <w:t>Start button aangemaakt en proberen dat het werkt.</w:t>
+            </w:r>
+          </w:p>
+          <w:p>
+            <w:pPr>
+              <w:widowControl w:val="0"/>
+              <w:pBdr>
+                <w:top w:val="nil"/>
+                <w:left w:val="nil"/>
+                <w:bottom w:val="nil"/>
+                <w:right w:val="nil"/>
+                <w:between w:val="nil"/>
+              </w:pBdr>
+              <w:spacing w:line="240" w:lineRule="auto"/>
+            </w:pPr>
+          </w:p>
+          <w:p>
+            <w:pPr>
+              <w:widowControl w:val="0"/>
+              <w:pBdr>
+                <w:top w:val="nil"/>
+                <w:left w:val="nil"/>
+                <w:bottom w:val="nil"/>
+                <w:right w:val="nil"/>
+                <w:between w:val="nil"/>
+              </w:pBdr>
+              <w:spacing w:line="240" w:lineRule="auto"/>
+            </w:pPr>
+            <w:r>
+              <w:t>De PlayerController script de game over methode bijgevoegd.</w:t>
+            </w:r>
+          </w:p>
+        </w:tc>
+      </w:tr>
+      <w:tr>
+        <w:tc>
+          <w:tcPr>
+            <w:tcW w:w="1550" w:type="dxa"/>
+            <w:shd w:val="clear" w:color="auto" w:fill="auto"/>
+            <w:tcMar>
+              <w:top w:w="100" w:type="dxa"/>
+              <w:left w:w="100" w:type="dxa"/>
+              <w:bottom w:w="100" w:type="dxa"/>
+              <w:right w:w="100" w:type="dxa"/>
+            </w:tcMar>
+          </w:tcPr>
+          <w:p>
+            <w:pPr>
+              <w:widowControl w:val="0"/>
+              <w:pBdr>
+                <w:top w:val="nil"/>
+                <w:left w:val="nil"/>
+                <w:bottom w:val="nil"/>
+                <w:right w:val="nil"/>
+                <w:between w:val="nil"/>
+              </w:pBdr>
+              <w:spacing w:line="240" w:lineRule="auto"/>
+            </w:pPr>
+            <w:r>
+              <w:lastRenderedPageBreak/>
+              <w:t>10 mei</w:t>
+            </w:r>
+            <w:r>
+              <w:t xml:space="preserve"> 2021</w:t>
+            </w:r>
+          </w:p>
+        </w:tc>
+        <w:tc>
+          <w:tcPr>
+            <w:tcW w:w="7479" w:type="dxa"/>
+            <w:shd w:val="clear" w:color="auto" w:fill="auto"/>
+            <w:tcMar>
+              <w:top w:w="100" w:type="dxa"/>
+              <w:left w:w="100" w:type="dxa"/>
+              <w:bottom w:w="100" w:type="dxa"/>
+              <w:right w:w="100" w:type="dxa"/>
+            </w:tcMar>
+          </w:tcPr>
+          <w:p>
+            <w:pPr>
+              <w:widowControl w:val="0"/>
+              <w:pBdr>
+                <w:top w:val="nil"/>
+                <w:left w:val="nil"/>
+                <w:bottom w:val="nil"/>
+                <w:right w:val="nil"/>
+                <w:between w:val="nil"/>
+              </w:pBdr>
+              <w:spacing w:line="240" w:lineRule="auto"/>
+            </w:pPr>
+            <w:r>
+              <w:t>Spawnmanager verwijderd.</w:t>
+            </w:r>
+          </w:p>
+          <w:p>
+            <w:pPr>
+              <w:widowControl w:val="0"/>
+              <w:pBdr>
+                <w:top w:val="nil"/>
+                <w:left w:val="nil"/>
+                <w:bottom w:val="nil"/>
+                <w:right w:val="nil"/>
+                <w:between w:val="nil"/>
+              </w:pBdr>
+              <w:spacing w:line="240" w:lineRule="auto"/>
+            </w:pPr>
+          </w:p>
+          <w:p>
+            <w:pPr>
+              <w:widowControl w:val="0"/>
+              <w:pBdr>
+                <w:top w:val="nil"/>
+                <w:left w:val="nil"/>
+                <w:bottom w:val="nil"/>
+                <w:right w:val="nil"/>
+                <w:between w:val="nil"/>
+              </w:pBdr>
+              <w:spacing w:line="240" w:lineRule="auto"/>
+            </w:pPr>
+            <w:r>
+              <w:t>Spawn gemaakt voor de objecten in de GameManager.</w:t>
+            </w:r>
+          </w:p>
+          <w:p>
+            <w:pPr>
+              <w:widowControl w:val="0"/>
+              <w:pBdr>
+                <w:top w:val="nil"/>
+                <w:left w:val="nil"/>
+                <w:bottom w:val="nil"/>
+                <w:right w:val="nil"/>
+                <w:between w:val="nil"/>
+              </w:pBdr>
+              <w:spacing w:line="240" w:lineRule="auto"/>
+            </w:pPr>
+          </w:p>
+          <w:p>
+            <w:pPr>
+              <w:widowControl w:val="0"/>
+              <w:pBdr>
+                <w:top w:val="nil"/>
+                <w:left w:val="nil"/>
+                <w:bottom w:val="nil"/>
+                <w:right w:val="nil"/>
+                <w:between w:val="nil"/>
+              </w:pBdr>
+              <w:spacing w:line="240" w:lineRule="auto"/>
+            </w:pPr>
+            <w:r>
+              <w:t>Game start als je op de button drukt en de objecten spawnen ook als je pas op de start button klikt.</w:t>
+            </w:r>
+          </w:p>
+        </w:tc>
+      </w:tr>
+      <w:tr>
+        <w:tc>
+          <w:tcPr>
+            <w:tcW w:w="1550" w:type="dxa"/>
+            <w:shd w:val="clear" w:color="auto" w:fill="auto"/>
+            <w:tcMar>
+              <w:top w:w="100" w:type="dxa"/>
+              <w:left w:w="100" w:type="dxa"/>
+              <w:bottom w:w="100" w:type="dxa"/>
+              <w:right w:w="100" w:type="dxa"/>
+            </w:tcMar>
+          </w:tcPr>
+          <w:p>
+            <w:pPr>
+              <w:widowControl w:val="0"/>
+              <w:pBdr>
+                <w:top w:val="nil"/>
+                <w:left w:val="nil"/>
+                <w:bottom w:val="nil"/>
+                <w:right w:val="nil"/>
+                <w:between w:val="nil"/>
+              </w:pBdr>
+              <w:spacing w:line="240" w:lineRule="auto"/>
+            </w:pPr>
+            <w:r>
+              <w:t>11 mei</w:t>
+            </w:r>
+            <w:r>
+              <w:t xml:space="preserve"> 2021</w:t>
+            </w:r>
+          </w:p>
+        </w:tc>
+        <w:tc>
+          <w:tcPr>
+            <w:tcW w:w="7479" w:type="dxa"/>
+            <w:shd w:val="clear" w:color="auto" w:fill="auto"/>
+            <w:tcMar>
+              <w:top w:w="100" w:type="dxa"/>
+              <w:left w:w="100" w:type="dxa"/>
+              <w:bottom w:w="100" w:type="dxa"/>
+              <w:right w:w="100" w:type="dxa"/>
+            </w:tcMar>
+          </w:tcPr>
+          <w:p>
+            <w:pPr>
+              <w:widowControl w:val="0"/>
+              <w:pBdr>
+                <w:top w:val="nil"/>
+                <w:left w:val="nil"/>
+                <w:bottom w:val="nil"/>
+                <w:right w:val="nil"/>
+                <w:between w:val="nil"/>
+              </w:pBdr>
+              <w:spacing w:line="240" w:lineRule="auto"/>
+            </w:pPr>
+            <w:r>
+              <w:t>2</w:t>
+            </w:r>
+            <w:r>
+              <w:rPr>
+                <w:vertAlign w:val="superscript"/>
+              </w:rPr>
+              <w:t>e</w:t>
+            </w:r>
+            <w:r>
+              <w:t xml:space="preserve"> klant gesprek feedback camera veranderen en score.</w:t>
+            </w:r>
+          </w:p>
+          <w:p>
+            <w:pPr>
+              <w:widowControl w:val="0"/>
+              <w:pBdr>
+                <w:top w:val="nil"/>
+                <w:left w:val="nil"/>
+                <w:bottom w:val="nil"/>
+                <w:right w:val="nil"/>
+                <w:between w:val="nil"/>
+              </w:pBdr>
+              <w:spacing w:line="240" w:lineRule="auto"/>
+            </w:pPr>
+          </w:p>
+          <w:p>
+            <w:pPr>
+              <w:widowControl w:val="0"/>
+              <w:pBdr>
+                <w:top w:val="nil"/>
+                <w:left w:val="nil"/>
+                <w:bottom w:val="nil"/>
+                <w:right w:val="nil"/>
+                <w:between w:val="nil"/>
+              </w:pBdr>
+              <w:spacing w:line="240" w:lineRule="auto"/>
+            </w:pPr>
+            <w:r>
+              <w:t>Spawn gemaakt voor de gem</w:t>
+            </w:r>
+            <w:r>
+              <w:t xml:space="preserve"> en als het uit de map valt wordt het destroyed en je kan de gem oppakken</w:t>
+            </w:r>
+            <w:r>
+              <w:t>.</w:t>
+            </w:r>
+          </w:p>
+          <w:p>
+            <w:pPr>
+              <w:widowControl w:val="0"/>
+              <w:pBdr>
+                <w:top w:val="nil"/>
+                <w:left w:val="nil"/>
+                <w:bottom w:val="nil"/>
+                <w:right w:val="nil"/>
+                <w:between w:val="nil"/>
+              </w:pBdr>
+              <w:spacing w:line="240" w:lineRule="auto"/>
+            </w:pPr>
+          </w:p>
+          <w:p>
+            <w:pPr>
+              <w:widowControl w:val="0"/>
+              <w:pBdr>
+                <w:top w:val="nil"/>
+                <w:left w:val="nil"/>
+                <w:bottom w:val="nil"/>
+                <w:right w:val="nil"/>
+                <w:between w:val="nil"/>
+              </w:pBdr>
+              <w:spacing w:line="240" w:lineRule="auto"/>
+            </w:pPr>
+            <w:r>
+              <w:t>Score proberen te maken.</w:t>
+            </w:r>
+          </w:p>
+        </w:tc>
+      </w:tr>
+      <w:tr>
+        <w:tc>
+          <w:tcPr>
+            <w:tcW w:w="1550" w:type="dxa"/>
+            <w:shd w:val="clear" w:color="auto" w:fill="auto"/>
+            <w:tcMar>
+              <w:top w:w="100" w:type="dxa"/>
+              <w:left w:w="100" w:type="dxa"/>
+              <w:bottom w:w="100" w:type="dxa"/>
+              <w:right w:w="100" w:type="dxa"/>
+            </w:tcMar>
+          </w:tcPr>
+          <w:p>
+            <w:pPr>
+              <w:widowControl w:val="0"/>
+              <w:pBdr>
+                <w:top w:val="nil"/>
+                <w:left w:val="nil"/>
+                <w:bottom w:val="nil"/>
+                <w:right w:val="nil"/>
+                <w:between w:val="nil"/>
+              </w:pBdr>
+              <w:spacing w:line="240" w:lineRule="auto"/>
+            </w:pPr>
+            <w:r>
+              <w:t>12 mei 2021 Test 2</w:t>
+            </w:r>
+          </w:p>
+          <w:p>
+            <w:pPr>
+              <w:widowControl w:val="0"/>
+              <w:pBdr>
+                <w:top w:val="nil"/>
+                <w:left w:val="nil"/>
+                <w:bottom w:val="nil"/>
+                <w:right w:val="nil"/>
+                <w:between w:val="nil"/>
+              </w:pBdr>
+              <w:spacing w:line="240" w:lineRule="auto"/>
+            </w:pPr>
+            <w:r>
+              <w:t>15:45 uur</w:t>
+            </w:r>
+          </w:p>
+          <w:p>
+            <w:pPr>
+              <w:widowControl w:val="0"/>
+              <w:pBdr>
+                <w:top w:val="nil"/>
+                <w:left w:val="nil"/>
+                <w:bottom w:val="nil"/>
+                <w:right w:val="nil"/>
+                <w:between w:val="nil"/>
+              </w:pBdr>
+              <w:spacing w:line="240" w:lineRule="auto"/>
+            </w:pPr>
+          </w:p>
+          <w:p>
+            <w:pPr>
+              <w:widowControl w:val="0"/>
+              <w:pBdr>
+                <w:top w:val="nil"/>
+                <w:left w:val="nil"/>
+                <w:bottom w:val="nil"/>
+                <w:right w:val="nil"/>
+                <w:between w:val="nil"/>
+              </w:pBdr>
+              <w:spacing w:line="240" w:lineRule="auto"/>
+            </w:pPr>
+            <w:r>
+              <w:t>Fabian</w:t>
+            </w:r>
+          </w:p>
+        </w:tc>
+        <w:tc>
+          <w:tcPr>
+            <w:tcW w:w="7479" w:type="dxa"/>
+            <w:shd w:val="clear" w:color="auto" w:fill="auto"/>
+            <w:tcMar>
+              <w:top w:w="100" w:type="dxa"/>
+              <w:left w:w="100" w:type="dxa"/>
+              <w:bottom w:w="100" w:type="dxa"/>
+              <w:right w:w="100" w:type="dxa"/>
+            </w:tcMar>
+          </w:tcPr>
+          <w:p>
+            <w:pPr>
+              <w:widowControl w:val="0"/>
+              <w:pBdr>
+                <w:top w:val="nil"/>
+                <w:left w:val="nil"/>
+                <w:bottom w:val="nil"/>
+                <w:right w:val="nil"/>
+                <w:between w:val="nil"/>
+              </w:pBdr>
+              <w:spacing w:line="240" w:lineRule="auto"/>
+            </w:pPr>
+            <w:r>
+              <w:t>Hij vond de gem spawn goed en ook dat je kon oppakken.</w:t>
+            </w:r>
+          </w:p>
+          <w:p>
+            <w:pPr>
+              <w:widowControl w:val="0"/>
+              <w:pBdr>
+                <w:top w:val="nil"/>
+                <w:left w:val="nil"/>
+                <w:bottom w:val="nil"/>
+                <w:right w:val="nil"/>
+                <w:between w:val="nil"/>
+              </w:pBdr>
+              <w:spacing w:line="240" w:lineRule="auto"/>
+            </w:pPr>
+          </w:p>
+          <w:p>
+            <w:pPr>
+              <w:widowControl w:val="0"/>
+              <w:pBdr>
+                <w:top w:val="nil"/>
+                <w:left w:val="nil"/>
+                <w:bottom w:val="nil"/>
+                <w:right w:val="nil"/>
+                <w:between w:val="nil"/>
+              </w:pBdr>
+              <w:spacing w:line="240" w:lineRule="auto"/>
+            </w:pPr>
+            <w:r>
+              <w:t>Dat de speler niet van de map kon vallen vond hij ook goed.</w:t>
+            </w:r>
+          </w:p>
+        </w:tc>
+      </w:tr>
+      <w:tr>
+        <w:tc>
+          <w:tcPr>
+            <w:tcW w:w="1550" w:type="dxa"/>
+            <w:shd w:val="clear" w:color="auto" w:fill="auto"/>
+            <w:tcMar>
+              <w:top w:w="100" w:type="dxa"/>
+              <w:left w:w="100" w:type="dxa"/>
+              <w:bottom w:w="100" w:type="dxa"/>
+              <w:right w:w="100" w:type="dxa"/>
+            </w:tcMar>
+          </w:tcPr>
+          <w:p>
+            <w:pPr>
+              <w:widowControl w:val="0"/>
+              <w:pBdr>
+                <w:top w:val="nil"/>
+                <w:left w:val="nil"/>
+                <w:bottom w:val="nil"/>
+                <w:right w:val="nil"/>
+                <w:between w:val="nil"/>
+              </w:pBdr>
+              <w:spacing w:line="240" w:lineRule="auto"/>
+            </w:pPr>
+            <w:r>
+              <w:t>17 mei</w:t>
+            </w:r>
+            <w:r>
+              <w:t xml:space="preserve"> 2021</w:t>
+            </w:r>
+          </w:p>
+        </w:tc>
+        <w:tc>
+          <w:tcPr>
+            <w:tcW w:w="7479" w:type="dxa"/>
+            <w:shd w:val="clear" w:color="auto" w:fill="auto"/>
+            <w:tcMar>
+              <w:top w:w="100" w:type="dxa"/>
+              <w:left w:w="100" w:type="dxa"/>
+              <w:bottom w:w="100" w:type="dxa"/>
+              <w:right w:w="100" w:type="dxa"/>
+            </w:tcMar>
+          </w:tcPr>
+          <w:p>
+            <w:pPr>
+              <w:widowControl w:val="0"/>
+              <w:pBdr>
+                <w:top w:val="nil"/>
+                <w:left w:val="nil"/>
+                <w:bottom w:val="nil"/>
+                <w:right w:val="nil"/>
+                <w:between w:val="nil"/>
+              </w:pBdr>
+              <w:spacing w:line="240" w:lineRule="auto"/>
+            </w:pPr>
+            <w:r>
+              <w:t>Camera verandert.</w:t>
+            </w:r>
+          </w:p>
+          <w:p>
+            <w:pPr>
+              <w:widowControl w:val="0"/>
+              <w:pBdr>
+                <w:top w:val="nil"/>
+                <w:left w:val="nil"/>
+                <w:bottom w:val="nil"/>
+                <w:right w:val="nil"/>
+                <w:between w:val="nil"/>
+              </w:pBdr>
+              <w:spacing w:line="240" w:lineRule="auto"/>
+            </w:pPr>
+          </w:p>
+          <w:p>
+            <w:pPr>
+              <w:widowControl w:val="0"/>
+              <w:pBdr>
+                <w:top w:val="nil"/>
+                <w:left w:val="nil"/>
+                <w:bottom w:val="nil"/>
+                <w:right w:val="nil"/>
+                <w:between w:val="nil"/>
+              </w:pBdr>
+              <w:spacing w:line="240" w:lineRule="auto"/>
+            </w:pPr>
+            <w:r>
+              <w:t>Verder bezig met de score.</w:t>
+            </w:r>
+          </w:p>
+          <w:p>
+            <w:pPr>
+              <w:widowControl w:val="0"/>
+              <w:pBdr>
+                <w:top w:val="nil"/>
+                <w:left w:val="nil"/>
+                <w:bottom w:val="nil"/>
+                <w:right w:val="nil"/>
+                <w:between w:val="nil"/>
+              </w:pBdr>
+              <w:spacing w:line="240" w:lineRule="auto"/>
+            </w:pPr>
+          </w:p>
+          <w:p>
+            <w:pPr>
+              <w:widowControl w:val="0"/>
+              <w:pBdr>
+                <w:top w:val="nil"/>
+                <w:left w:val="nil"/>
+                <w:bottom w:val="nil"/>
+                <w:right w:val="nil"/>
+                <w:between w:val="nil"/>
+              </w:pBdr>
+              <w:spacing w:line="240" w:lineRule="auto"/>
+            </w:pPr>
+            <w:r>
+              <w:t xml:space="preserve">Proberen de obstakel sneller te maken als je de </w:t>
+            </w:r>
+            <w:r>
+              <w:t>gem oppakt.</w:t>
+            </w:r>
+          </w:p>
+        </w:tc>
+      </w:tr>
+      <w:tr>
+        <w:tc>
+          <w:tcPr>
+            <w:tcW w:w="1550" w:type="dxa"/>
+            <w:shd w:val="clear" w:color="auto" w:fill="auto"/>
+            <w:tcMar>
+              <w:top w:w="100" w:type="dxa"/>
+              <w:left w:w="100" w:type="dxa"/>
+              <w:bottom w:w="100" w:type="dxa"/>
+              <w:right w:w="100" w:type="dxa"/>
+            </w:tcMar>
+          </w:tcPr>
+          <w:p>
+            <w:pPr>
+              <w:widowControl w:val="0"/>
+              <w:pBdr>
+                <w:top w:val="nil"/>
+                <w:left w:val="nil"/>
+                <w:bottom w:val="nil"/>
+                <w:right w:val="nil"/>
+                <w:between w:val="nil"/>
+              </w:pBdr>
+              <w:spacing w:line="240" w:lineRule="auto"/>
+            </w:pPr>
+            <w:r>
+              <w:t>20 mei 2021</w:t>
+            </w:r>
+          </w:p>
+        </w:tc>
+        <w:tc>
+          <w:tcPr>
+            <w:tcW w:w="7479" w:type="dxa"/>
+            <w:shd w:val="clear" w:color="auto" w:fill="auto"/>
+            <w:tcMar>
+              <w:top w:w="100" w:type="dxa"/>
+              <w:left w:w="100" w:type="dxa"/>
+              <w:bottom w:w="100" w:type="dxa"/>
+              <w:right w:w="100" w:type="dxa"/>
+            </w:tcMar>
+          </w:tcPr>
+          <w:p>
+            <w:pPr>
+              <w:widowControl w:val="0"/>
+              <w:pBdr>
+                <w:top w:val="nil"/>
+                <w:left w:val="nil"/>
+                <w:bottom w:val="nil"/>
+                <w:right w:val="nil"/>
+                <w:between w:val="nil"/>
+              </w:pBdr>
+              <w:spacing w:line="240" w:lineRule="auto"/>
+            </w:pPr>
+            <w:r>
+              <w:t>Als je gem oppakt de obstakel gaat sneller en de gem ook.</w:t>
+            </w:r>
+          </w:p>
+          <w:p>
+            <w:pPr>
+              <w:widowControl w:val="0"/>
+              <w:pBdr>
+                <w:top w:val="nil"/>
+                <w:left w:val="nil"/>
+                <w:bottom w:val="nil"/>
+                <w:right w:val="nil"/>
+                <w:between w:val="nil"/>
+              </w:pBdr>
+              <w:spacing w:line="240" w:lineRule="auto"/>
+            </w:pPr>
+          </w:p>
+          <w:p>
+            <w:pPr>
+              <w:widowControl w:val="0"/>
+              <w:pBdr>
+                <w:top w:val="nil"/>
+                <w:left w:val="nil"/>
+                <w:bottom w:val="nil"/>
+                <w:right w:val="nil"/>
+                <w:between w:val="nil"/>
+              </w:pBdr>
+              <w:spacing w:line="240" w:lineRule="auto"/>
+            </w:pPr>
+            <w:r>
+              <w:t>Spelermovement speed wat verminderd.</w:t>
+            </w:r>
+          </w:p>
+          <w:p>
+            <w:pPr>
+              <w:widowControl w:val="0"/>
+              <w:pBdr>
+                <w:top w:val="nil"/>
+                <w:left w:val="nil"/>
+                <w:bottom w:val="nil"/>
+                <w:right w:val="nil"/>
+                <w:between w:val="nil"/>
+              </w:pBdr>
+              <w:spacing w:line="240" w:lineRule="auto"/>
+            </w:pPr>
+          </w:p>
+          <w:p>
+            <w:pPr>
+              <w:widowControl w:val="0"/>
+              <w:pBdr>
+                <w:top w:val="nil"/>
+                <w:left w:val="nil"/>
+                <w:bottom w:val="nil"/>
+                <w:right w:val="nil"/>
+                <w:between w:val="nil"/>
+              </w:pBdr>
+              <w:spacing w:line="240" w:lineRule="auto"/>
+            </w:pPr>
+            <w:r>
+              <w:t>De score doet het nu goed als je de gem opppakt.</w:t>
+            </w:r>
           </w:p>
         </w:tc>
       </w:tr>

</xml_diff>